<commit_message>
MOD: se actualiza material sobre diccionarios y agenda de los crusos
</commit_message>
<xml_diff>
--- a/material/IntroProg/Ejercicios/6. Diccionarios/Nivel2- agenciaViajes-estudiantes.docx
+++ b/material/IntroProg/Ejercicios/6. Diccionarios/Nivel2- agenciaViajes-estudiantes.docx
@@ -27,8 +27,6 @@
         </w:rPr>
         <w:t xml:space="preserve">2 </w:t>
       </w:r>
-      <w:bookmarkStart w:id="0" w:name="_GoBack"/>
-      <w:bookmarkEnd w:id="0"/>
     </w:p>
     <w:p>
       <w:pPr>
@@ -58,16 +56,7 @@
         <w:jc w:val="both"/>
       </w:pPr>
       <w:r>
-        <w:t xml:space="preserve">La agencia posee una lista de </w:t>
-      </w:r>
-      <w:r>
-        <w:t>diccionarios</w:t>
-      </w:r>
-      <w:r>
-        <w:t xml:space="preserve"> en Python que representa todos los viajes que tienen disponibles</w:t>
-      </w:r>
-      <w:r>
-        <w:t xml:space="preserve">. </w:t>
+        <w:t xml:space="preserve">La agencia posee una lista de diccionarios en Python que representa todos los viajes que tienen disponibles. </w:t>
       </w:r>
       <w:r>
         <w:t xml:space="preserve"> Cada diccionario está formado por: </w:t>
@@ -2605,84 +2594,65 @@
       </w:r>
       <w:proofErr w:type="spellEnd"/>
       <w:r>
-        <w:t xml:space="preserve">: recibe la lista de </w:t>
+        <w:t xml:space="preserve">: recibe la lista de diccionarios de viajes y un destino. Retorna </w:t>
+      </w:r>
+      <w:proofErr w:type="spellStart"/>
+      <w:r>
+        <w:t>sublistas</w:t>
+      </w:r>
+      <w:proofErr w:type="spellEnd"/>
+      <w:r>
+        <w:t xml:space="preserve"> con el nombre del hotel y la tarifa por persona de los paquetes que cumplan con el destino. Ejemplo. Si se recibe la lista de </w:t>
       </w:r>
       <w:r>
         <w:t>diccionarios</w:t>
       </w:r>
       <w:r>
-        <w:t xml:space="preserve"> de </w:t>
-      </w:r>
-      <w:r>
-        <w:t>v</w:t>
-      </w:r>
-      <w:r>
-        <w:t xml:space="preserve">iajes y un destino. Retorna </w:t>
+        <w:t xml:space="preserve"> de viajes del ejemplo y el destino “San </w:t>
       </w:r>
       <w:proofErr w:type="spellStart"/>
       <w:r>
-        <w:t>sublistas</w:t>
+        <w:t>Andres</w:t>
       </w:r>
       <w:proofErr w:type="spellEnd"/>
       <w:r>
-        <w:t xml:space="preserve"> con el nombre del hotel y la tarifa por persona de los paquetes que cumplan con el destino. Ejemplo. Si se recibe la lista de listas de viajes del ejemplo y el destino “San </w:t>
+        <w:t xml:space="preserve">” el resultado sería [ </w:t>
+      </w:r>
+      <w:r>
+        <w:t>[</w:t>
+      </w:r>
+      <w:r>
+        <w:t xml:space="preserve"> ‘Blue </w:t>
       </w:r>
       <w:proofErr w:type="spellStart"/>
       <w:r>
-        <w:t>Andres</w:t>
+        <w:t>Reef</w:t>
       </w:r>
       <w:proofErr w:type="spellEnd"/>
       <w:r>
-        <w:t>” el resultado sería [ [</w:t>
-      </w:r>
-      <w:r>
-        <w:t>‘hotel’: ‘</w:t>
-      </w:r>
-      <w:r>
-        <w:t xml:space="preserve">Blue </w:t>
-      </w:r>
-      <w:proofErr w:type="spellStart"/>
-      <w:r>
-        <w:t>Reef</w:t>
-      </w:r>
-      <w:proofErr w:type="spellEnd"/>
+        <w:t>’</w:t>
+      </w:r>
+      <w:r>
+        <w:t>, 2000000</w:t>
+      </w:r>
+      <w:r>
+        <w:t>]</w:t>
+      </w:r>
       <w:r>
         <w:t xml:space="preserve">, </w:t>
       </w:r>
-      <w:proofErr w:type="spellStart"/>
-      <w:r>
-        <w:t>precioPersona</w:t>
-      </w:r>
-      <w:proofErr w:type="spellEnd"/>
-      <w:r>
-        <w:t xml:space="preserve">: </w:t>
-      </w:r>
-      <w:r>
-        <w:t>2000000], [</w:t>
-      </w:r>
-      <w:r>
-        <w:t xml:space="preserve">‘hotel’: </w:t>
-      </w:r>
-      <w:r>
-        <w:t xml:space="preserve">“El Dorado”, </w:t>
-      </w:r>
-      <w:r>
-        <w:t>‘</w:t>
-      </w:r>
-      <w:proofErr w:type="spellStart"/>
-      <w:r>
-        <w:t>precioPersona</w:t>
-      </w:r>
-      <w:proofErr w:type="spellEnd"/>
-      <w:r>
-        <w:t xml:space="preserve">’: </w:t>
-      </w:r>
-      <w:r>
-        <w:t>3000000</w:t>
+      <w:r>
+        <w:t>[</w:t>
+      </w:r>
+      <w:r>
+        <w:t>“El Dorado”, 3000000</w:t>
       </w:r>
       <w:proofErr w:type="gramStart"/>
       <w:r>
-        <w:t>] ]</w:t>
+        <w:t>]</w:t>
+      </w:r>
+      <w:r>
+        <w:t xml:space="preserve"> ]</w:t>
       </w:r>
       <w:proofErr w:type="gramEnd"/>
     </w:p>
@@ -2696,6 +2666,7 @@
         <w:spacing w:line="256" w:lineRule="auto"/>
         <w:jc w:val="both"/>
       </w:pPr>
+      <w:bookmarkStart w:id="0" w:name="_GoBack"/>
       <w:r>
         <w:t xml:space="preserve">Función </w:t>
       </w:r>
@@ -2716,13 +2687,7 @@
         <w:t xml:space="preserve">: </w:t>
       </w:r>
       <w:r>
-        <w:t xml:space="preserve">dada una lista de </w:t>
-      </w:r>
-      <w:r>
-        <w:t>diccionarios</w:t>
-      </w:r>
-      <w:r>
-        <w:t xml:space="preserve"> de viajes y un valor de pago por persona    retorna </w:t>
+        <w:t xml:space="preserve">dada una lista de diccionarios de viajes y un valor de pago por persona    retorna </w:t>
       </w:r>
       <w:proofErr w:type="spellStart"/>
       <w:r>
@@ -2730,7 +2695,13 @@
       </w:r>
       <w:proofErr w:type="spellEnd"/>
       <w:r>
-        <w:t xml:space="preserve"> con el nombre del hotel y la tarifa por persona de los paquetes que cumplan con el destino teniendo en cuenta el descuento del paquete turístico.  Ejemplo. Si se recibe la lista de listas de viajes del ejemplo y el valor </w:t>
+        <w:t xml:space="preserve"> con el nombre del hotel y la tarifa por persona de los paquetes que cumplan con el </w:t>
+      </w:r>
+      <w:r>
+        <w:t>valor definido</w:t>
+      </w:r>
+      <w:r>
+        <w:t xml:space="preserve"> teniendo en cuenta el descuento del paquete turístico.  Ejemplo. Si se recibe la lista de listas de viajes del ejemplo y el valor </w:t>
       </w:r>
       <w:r>
         <w:rPr>
@@ -2775,19 +2746,17 @@
           <w:szCs w:val="20"/>
           <w:lang w:eastAsia="es-CO"/>
         </w:rPr>
-        <w:t>'</w:t>
+        <w:t>'Sol Caribe'</w:t>
       </w:r>
       <w:r>
         <w:rPr>
           <w:rFonts w:ascii="Consolas" w:eastAsia="Times New Roman" w:hAnsi="Consolas" w:cs="Courier New"/>
-          <w:b/>
-          <w:bCs/>
-          <w:color w:val="008080"/>
+          <w:color w:val="000000"/>
           <w:sz w:val="20"/>
           <w:szCs w:val="20"/>
           <w:lang w:eastAsia="es-CO"/>
         </w:rPr>
-        <w:t>hotel</w:t>
+        <w:t>,</w:t>
       </w:r>
       <w:r>
         <w:rPr>
@@ -2799,31 +2768,30 @@
           <w:szCs w:val="20"/>
           <w:lang w:eastAsia="es-CO"/>
         </w:rPr>
-        <w:t>'</w:t>
+        <w:t xml:space="preserve"> </w:t>
       </w:r>
       <w:r>
         <w:rPr>
           <w:rFonts w:ascii="Consolas" w:eastAsia="Times New Roman" w:hAnsi="Consolas" w:cs="Courier New"/>
-          <w:b/>
-          <w:bCs/>
-          <w:color w:val="008080"/>
+          <w:color w:val="000000"/>
           <w:sz w:val="20"/>
           <w:szCs w:val="20"/>
           <w:lang w:eastAsia="es-CO"/>
         </w:rPr>
-        <w:t>:</w:t>
+        <w:t>1500000</w:t>
       </w:r>
       <w:r>
         <w:rPr>
           <w:rFonts w:ascii="Consolas" w:eastAsia="Times New Roman" w:hAnsi="Consolas" w:cs="Courier New"/>
-          <w:b/>
-          <w:bCs/>
-          <w:color w:val="008080"/>
+          <w:color w:val="000000"/>
           <w:sz w:val="20"/>
           <w:szCs w:val="20"/>
           <w:lang w:eastAsia="es-CO"/>
         </w:rPr>
-        <w:t xml:space="preserve"> </w:t>
+        <w:t>]</w:t>
+      </w:r>
+      <w:r>
+        <w:t>], [</w:t>
       </w:r>
       <w:r>
         <w:rPr>
@@ -2835,239 +2803,10 @@
           <w:szCs w:val="20"/>
           <w:lang w:eastAsia="es-CO"/>
         </w:rPr>
-        <w:t>'Sol Caribe'</w:t>
-      </w:r>
-      <w:r>
-        <w:rPr>
-          <w:rFonts w:ascii="Consolas" w:eastAsia="Times New Roman" w:hAnsi="Consolas" w:cs="Courier New"/>
-          <w:color w:val="000000"/>
-          <w:sz w:val="20"/>
-          <w:szCs w:val="20"/>
-          <w:lang w:eastAsia="es-CO"/>
-        </w:rPr>
-        <w:t>,</w:t>
-      </w:r>
-      <w:r>
-        <w:rPr>
-          <w:rFonts w:ascii="Consolas" w:eastAsia="Times New Roman" w:hAnsi="Consolas" w:cs="Courier New"/>
-          <w:b/>
-          <w:bCs/>
-          <w:color w:val="008080"/>
-          <w:sz w:val="20"/>
-          <w:szCs w:val="20"/>
-          <w:lang w:eastAsia="es-CO"/>
-        </w:rPr>
-        <w:t xml:space="preserve"> </w:t>
-      </w:r>
-      <w:r>
-        <w:rPr>
-          <w:rFonts w:ascii="Consolas" w:eastAsia="Times New Roman" w:hAnsi="Consolas" w:cs="Courier New"/>
-          <w:b/>
-          <w:bCs/>
-          <w:color w:val="008080"/>
-          <w:sz w:val="20"/>
-          <w:szCs w:val="20"/>
-          <w:lang w:eastAsia="es-CO"/>
-        </w:rPr>
-        <w:t>'</w:t>
-      </w:r>
-      <w:proofErr w:type="spellStart"/>
-      <w:r>
-        <w:rPr>
-          <w:rFonts w:ascii="Consolas" w:eastAsia="Times New Roman" w:hAnsi="Consolas" w:cs="Courier New"/>
-          <w:b/>
-          <w:bCs/>
-          <w:color w:val="008080"/>
-          <w:sz w:val="20"/>
-          <w:szCs w:val="20"/>
-          <w:lang w:eastAsia="es-CO"/>
-        </w:rPr>
-        <w:t>precioPersona</w:t>
-      </w:r>
-      <w:proofErr w:type="spellEnd"/>
-      <w:r>
-        <w:rPr>
-          <w:rFonts w:ascii="Consolas" w:eastAsia="Times New Roman" w:hAnsi="Consolas" w:cs="Courier New"/>
-          <w:b/>
-          <w:bCs/>
-          <w:color w:val="008080"/>
-          <w:sz w:val="20"/>
-          <w:szCs w:val="20"/>
-          <w:lang w:eastAsia="es-CO"/>
-        </w:rPr>
-        <w:t>'</w:t>
-      </w:r>
-      <w:r>
-        <w:rPr>
-          <w:rFonts w:ascii="Consolas" w:eastAsia="Times New Roman" w:hAnsi="Consolas" w:cs="Courier New"/>
-          <w:b/>
-          <w:bCs/>
-          <w:color w:val="008080"/>
-          <w:sz w:val="20"/>
-          <w:szCs w:val="20"/>
-          <w:lang w:eastAsia="es-CO"/>
-        </w:rPr>
-        <w:t xml:space="preserve">: </w:t>
-      </w:r>
-      <w:r>
-        <w:rPr>
-          <w:rFonts w:ascii="Consolas" w:eastAsia="Times New Roman" w:hAnsi="Consolas" w:cs="Courier New"/>
-          <w:color w:val="000000"/>
-          <w:sz w:val="20"/>
-          <w:szCs w:val="20"/>
-          <w:lang w:eastAsia="es-CO"/>
-        </w:rPr>
-        <w:t>1500000</w:t>
-      </w:r>
-      <w:r>
-        <w:rPr>
-          <w:rFonts w:ascii="Consolas" w:eastAsia="Times New Roman" w:hAnsi="Consolas" w:cs="Courier New"/>
-          <w:color w:val="000000"/>
-          <w:sz w:val="20"/>
-          <w:szCs w:val="20"/>
-          <w:lang w:eastAsia="es-CO"/>
-        </w:rPr>
-        <w:t>]</w:t>
-      </w:r>
-      <w:r>
-        <w:t>], [</w:t>
-      </w:r>
-      <w:r>
-        <w:rPr>
-          <w:rFonts w:ascii="Consolas" w:eastAsia="Times New Roman" w:hAnsi="Consolas" w:cs="Courier New"/>
-          <w:b/>
-          <w:bCs/>
-          <w:color w:val="008080"/>
-          <w:sz w:val="20"/>
-          <w:szCs w:val="20"/>
-          <w:lang w:eastAsia="es-CO"/>
-        </w:rPr>
-        <w:t>'</w:t>
-      </w:r>
-      <w:r>
-        <w:rPr>
-          <w:rFonts w:ascii="Consolas" w:eastAsia="Times New Roman" w:hAnsi="Consolas" w:cs="Courier New"/>
-          <w:b/>
-          <w:bCs/>
-          <w:color w:val="008080"/>
-          <w:sz w:val="20"/>
-          <w:szCs w:val="20"/>
-          <w:lang w:eastAsia="es-CO"/>
-        </w:rPr>
-        <w:t>hotel</w:t>
-      </w:r>
-      <w:r>
-        <w:rPr>
-          <w:rFonts w:ascii="Consolas" w:eastAsia="Times New Roman" w:hAnsi="Consolas" w:cs="Courier New"/>
-          <w:b/>
-          <w:bCs/>
-          <w:color w:val="008080"/>
-          <w:sz w:val="20"/>
-          <w:szCs w:val="20"/>
-          <w:lang w:eastAsia="es-CO"/>
-        </w:rPr>
-        <w:t>'</w:t>
-      </w:r>
-      <w:r>
-        <w:rPr>
-          <w:rFonts w:ascii="Consolas" w:eastAsia="Times New Roman" w:hAnsi="Consolas" w:cs="Courier New"/>
-          <w:b/>
-          <w:bCs/>
-          <w:color w:val="008080"/>
-          <w:sz w:val="20"/>
-          <w:szCs w:val="20"/>
-          <w:lang w:eastAsia="es-CO"/>
-        </w:rPr>
-        <w:t>:</w:t>
-      </w:r>
-      <w:r>
-        <w:rPr>
-          <w:rFonts w:ascii="Consolas" w:eastAsia="Times New Roman" w:hAnsi="Consolas" w:cs="Courier New"/>
-          <w:b/>
-          <w:bCs/>
-          <w:color w:val="008080"/>
-          <w:sz w:val="20"/>
-          <w:szCs w:val="20"/>
-          <w:lang w:eastAsia="es-CO"/>
-        </w:rPr>
-        <w:t xml:space="preserve"> </w:t>
-      </w:r>
-      <w:r>
-        <w:rPr>
-          <w:rFonts w:ascii="Consolas" w:eastAsia="Times New Roman" w:hAnsi="Consolas" w:cs="Courier New"/>
-          <w:b/>
-          <w:bCs/>
-          <w:color w:val="008080"/>
-          <w:sz w:val="20"/>
-          <w:szCs w:val="20"/>
-          <w:lang w:eastAsia="es-CO"/>
-        </w:rPr>
         <w:t>'Mar y Sol'</w:t>
       </w:r>
       <w:r>
         <w:t xml:space="preserve">, </w:t>
-      </w:r>
-      <w:r>
-        <w:rPr>
-          <w:rFonts w:ascii="Consolas" w:eastAsia="Times New Roman" w:hAnsi="Consolas" w:cs="Courier New"/>
-          <w:b/>
-          <w:bCs/>
-          <w:color w:val="008080"/>
-          <w:sz w:val="20"/>
-          <w:szCs w:val="20"/>
-          <w:lang w:eastAsia="es-CO"/>
-        </w:rPr>
-        <w:t>'</w:t>
-      </w:r>
-      <w:proofErr w:type="spellStart"/>
-      <w:r>
-        <w:rPr>
-          <w:rFonts w:ascii="Consolas" w:eastAsia="Times New Roman" w:hAnsi="Consolas" w:cs="Courier New"/>
-          <w:b/>
-          <w:bCs/>
-          <w:color w:val="008080"/>
-          <w:sz w:val="20"/>
-          <w:szCs w:val="20"/>
-          <w:lang w:eastAsia="es-CO"/>
-        </w:rPr>
-        <w:t>precioPersona</w:t>
-      </w:r>
-      <w:proofErr w:type="spellEnd"/>
-      <w:r>
-        <w:rPr>
-          <w:rFonts w:ascii="Consolas" w:eastAsia="Times New Roman" w:hAnsi="Consolas" w:cs="Courier New"/>
-          <w:b/>
-          <w:bCs/>
-          <w:color w:val="008080"/>
-          <w:sz w:val="20"/>
-          <w:szCs w:val="20"/>
-          <w:lang w:eastAsia="es-CO"/>
-        </w:rPr>
-        <w:t>'</w:t>
-      </w:r>
-      <w:r>
-        <w:rPr>
-          <w:rFonts w:ascii="Consolas" w:eastAsia="Times New Roman" w:hAnsi="Consolas" w:cs="Courier New"/>
-          <w:b/>
-          <w:bCs/>
-          <w:color w:val="008080"/>
-          <w:sz w:val="20"/>
-          <w:szCs w:val="20"/>
-          <w:lang w:eastAsia="es-CO"/>
-        </w:rPr>
-        <w:t>:</w:t>
-      </w:r>
-      <w:r>
-        <w:rPr>
-          <w:rFonts w:ascii="Consolas" w:eastAsia="Times New Roman" w:hAnsi="Consolas" w:cs="Courier New"/>
-          <w:b/>
-          <w:bCs/>
-          <w:color w:val="008080"/>
-          <w:sz w:val="20"/>
-          <w:szCs w:val="20"/>
-          <w:lang w:eastAsia="es-CO"/>
-        </w:rPr>
-        <w:t xml:space="preserve"> </w:t>
       </w:r>
       <w:r>
         <w:rPr>
@@ -3088,6 +2827,7 @@
         <w:t xml:space="preserve">. </w:t>
       </w:r>
     </w:p>
+    <w:bookmarkEnd w:id="0"/>
     <w:p>
       <w:pPr>
         <w:pStyle w:val="ListParagraph"/>
@@ -3125,13 +2865,7 @@
       </w:r>
       <w:proofErr w:type="spellEnd"/>
       <w:r>
-        <w:t xml:space="preserve">: recibe la lista de </w:t>
-      </w:r>
-      <w:r>
-        <w:t>diccionarios</w:t>
-      </w:r>
-      <w:r>
-        <w:t xml:space="preserve"> de viajes y un </w:t>
+        <w:t xml:space="preserve">: recibe la lista de diccionarios de viajes y un </w:t>
       </w:r>
       <w:proofErr w:type="spellStart"/>
       <w:r>
@@ -3154,14 +2888,7 @@
           <w:b/>
           <w:bCs/>
         </w:rPr>
-        <w:t xml:space="preserve">lista de </w:t>
-      </w:r>
-      <w:r>
-        <w:rPr>
-          <w:b/>
-          <w:bCs/>
-        </w:rPr>
-        <w:t>diccionarios</w:t>
+        <w:t>lista de diccionarios</w:t>
       </w:r>
       <w:r>
         <w:t xml:space="preserve"> con la información de los paquetes turísticos que cumplen los parámetros de búsqueda. </w:t>
@@ -3204,19 +2931,7 @@
       </w:r>
       <w:proofErr w:type="spellEnd"/>
       <w:r>
-        <w:t xml:space="preserve">: recibe la lista de listas de </w:t>
-      </w:r>
-      <w:r>
-        <w:t>diccionarios</w:t>
-      </w:r>
-      <w:r>
-        <w:t xml:space="preserve"> y un paramero booleano que indica si se quiere buscar los paquetes con todo incluido o los que solo incluyen el alojamiento. Esta función retorna una lista de </w:t>
-      </w:r>
-      <w:r>
-        <w:t>diccionarios</w:t>
-      </w:r>
-      <w:r>
-        <w:t xml:space="preserve"> con toda la información de los paquetes turísticos que cumplen los parámetros de búsqueda. </w:t>
+        <w:t xml:space="preserve">: recibe la lista de listas de diccionarios y un paramero booleano que indica si se quiere buscar los paquetes con todo incluido o los que solo incluyen el alojamiento. Esta función retorna una lista de diccionarios con toda la información de los paquetes turísticos que cumplen los parámetros de búsqueda. </w:t>
       </w:r>
     </w:p>
     <w:p>
@@ -3230,41 +2945,44 @@
         <w:jc w:val="both"/>
       </w:pPr>
       <w:r>
+        <w:t xml:space="preserve">Procedimiento </w:t>
+      </w:r>
+      <w:proofErr w:type="spellStart"/>
+      <w:r>
+        <w:rPr>
+          <w:b/>
+          <w:bCs/>
+        </w:rPr>
+        <w:t>calcularMejorOferta</w:t>
+      </w:r>
+      <w:proofErr w:type="spellEnd"/>
+      <w:r>
+        <w:rPr>
+          <w:b/>
+          <w:bCs/>
+        </w:rPr>
+        <w:t xml:space="preserve">: </w:t>
+      </w:r>
+      <w:r>
+        <w:t>considerando los paquetes disponibles, el precio por persona, la inclusión o no de tiquetes aéreos y los descuentos indique cuál es el paquete turístico</w:t>
+      </w:r>
+      <w:r>
+        <w:t xml:space="preserve"> más económico</w:t>
+      </w:r>
+      <w:r>
+        <w:t xml:space="preserve">. Tenga en cuenta </w:t>
+      </w:r>
+      <w:proofErr w:type="gramStart"/>
+      <w:r>
+        <w:t>que</w:t>
+      </w:r>
+      <w:proofErr w:type="gramEnd"/>
+      <w:r>
+        <w:t xml:space="preserve"> si hay empate en precio entre más de un paquete, será </w:t>
+      </w:r>
+      <w:r>
         <w:lastRenderedPageBreak/>
-        <w:t xml:space="preserve">Procedimiento </w:t>
-      </w:r>
-      <w:proofErr w:type="spellStart"/>
-      <w:r>
-        <w:rPr>
-          <w:b/>
-          <w:bCs/>
-        </w:rPr>
-        <w:t>calcularMejorOferta</w:t>
-      </w:r>
-      <w:proofErr w:type="spellEnd"/>
-      <w:r>
-        <w:rPr>
-          <w:b/>
-          <w:bCs/>
-        </w:rPr>
-        <w:t xml:space="preserve">: </w:t>
-      </w:r>
-      <w:r>
-        <w:t>considerando los paquetes disponibles, el precio por persona, la inclusión o no de tiquetes aéreos y los descuentos indique cuál es el paquete turístico</w:t>
-      </w:r>
-      <w:r>
-        <w:t xml:space="preserve"> más económico</w:t>
-      </w:r>
-      <w:r>
-        <w:t xml:space="preserve">. Tenga en cuenta </w:t>
-      </w:r>
-      <w:proofErr w:type="gramStart"/>
-      <w:r>
-        <w:t>que</w:t>
-      </w:r>
-      <w:proofErr w:type="gramEnd"/>
-      <w:r>
-        <w:t xml:space="preserve"> si hay empate en precio entre más de un paquete, será mejor aquel que incluya los tiquetes aéreos</w:t>
+        <w:t>mejor aquel que incluya los tiquetes aéreos</w:t>
       </w:r>
       <w:r>
         <w:t xml:space="preserve"> y sea todo incluido</w:t>
@@ -3385,19 +3103,7 @@
       </w:r>
       <w:proofErr w:type="spellEnd"/>
       <w:r>
-        <w:t xml:space="preserve">:  recibe la lista de </w:t>
-      </w:r>
-      <w:r>
-        <w:t>diccionarios</w:t>
-      </w:r>
-      <w:r>
-        <w:t xml:space="preserve"> de viajes y el nombre del hospedaje para el que se desea hacer la modificación.   Si el nombre del hospedaje se encuentra en la lista de </w:t>
-      </w:r>
-      <w:r>
-        <w:t>diccionarios</w:t>
-      </w:r>
-      <w:r>
-        <w:t xml:space="preserve"> se le pide al usuario los datos para hacer la modificación.  Si el nombre del hospedaje no se encuentra en la lista de listas entonces se llama a la función que se encarga de insertar los datos</w:t>
+        <w:t>:  recibe la lista de diccionarios de viajes y el nombre del hospedaje para el que se desea hacer la modificación.   Si el nombre del hospedaje se encuentra en la lista de diccionarios se le pide al usuario los datos para hacer la modificación.  Si el nombre del hospedaje no se encuentra en la lista de listas entonces se llama a la función que se encarga de insertar los datos</w:t>
       </w:r>
       <w:r>
         <w:t>.</w:t>
@@ -3433,19 +3139,7 @@
         <w:t>:</w:t>
       </w:r>
       <w:r>
-        <w:t xml:space="preserve"> permite ingresar un nuevo paquete turístico (con toda la información) a la lista de </w:t>
-      </w:r>
-      <w:r>
-        <w:t>diccionarios</w:t>
-      </w:r>
-      <w:r>
-        <w:t xml:space="preserve">.  Al final debe retornar la lista de </w:t>
-      </w:r>
-      <w:r>
-        <w:t>diccionarios</w:t>
-      </w:r>
-      <w:r>
-        <w:t xml:space="preserve"> actualizada. Si el destino ya se encuentra se le informa al usuario.</w:t>
+        <w:t xml:space="preserve"> permite ingresar un nuevo paquete turístico (con toda la información) a la lista de diccionarios.  Al final debe retornar la lista de diccionarios actualizada. Si el destino ya se encuentra se le informa al usuario.</w:t>
       </w:r>
     </w:p>
     <w:p>
@@ -3591,16 +3285,7 @@
         <w:jc w:val="both"/>
       </w:pPr>
       <w:r>
-        <w:t xml:space="preserve">Cree una lista de </w:t>
-      </w:r>
-      <w:r>
-        <w:t>diccionarios</w:t>
-      </w:r>
-      <w:r>
-        <w:t xml:space="preserve"> en la cual pida al usuario el nombre de cada materia y las 4 notas que obtuvo durante el curso (Cada materia y sus notas, conform</w:t>
-      </w:r>
-      <w:r>
-        <w:t xml:space="preserve">an un diccionario que tiene dos campos: </w:t>
+        <w:t xml:space="preserve">Cree una lista de diccionarios en la cual pida al usuario el nombre de cada materia y las 4 notas que obtuvo durante el curso (Cada materia y sus notas, conforman un diccionario que tiene dos campos: </w:t>
       </w:r>
       <w:proofErr w:type="spellStart"/>
       <w:r>
@@ -3629,13 +3314,7 @@
         <w:t xml:space="preserve">. </w:t>
       </w:r>
       <w:r>
-        <w:t>Las notas a su vez son una lista</w:t>
-      </w:r>
-      <w:r>
-        <w:t xml:space="preserve">). Retorne la </w:t>
-      </w:r>
-      <w:r>
-        <w:t xml:space="preserve">estructura resultante para que pueda usarla en los siguientes puntos. </w:t>
+        <w:t xml:space="preserve">Las notas a su vez son una lista). Retorne la estructura resultante para que pueda usarla en los siguientes puntos. </w:t>
       </w:r>
     </w:p>
     <w:p>
@@ -3649,19 +3328,7 @@
         <w:jc w:val="both"/>
       </w:pPr>
       <w:r>
-        <w:t>G</w:t>
-      </w:r>
-      <w:r>
-        <w:t xml:space="preserve">enere una nueva lista de </w:t>
-      </w:r>
-      <w:r>
-        <w:t>diccionarios</w:t>
-      </w:r>
-      <w:r>
-        <w:t xml:space="preserve"> en la cual aparezca el nombre de la materia y el promedio de las notas (se parte de la base de que todas las notas tienen el mismo porcentaje).</w:t>
-      </w:r>
-      <w:r>
-        <w:t xml:space="preserve"> Use un campo para identificar cada ítem. </w:t>
+        <w:t xml:space="preserve">Genere una nueva lista de diccionarios en la cual aparezca el nombre de la materia y el promedio de las notas (se parte de la base de que todas las notas tienen el mismo porcentaje). Use un campo para identificar cada ítem. </w:t>
       </w:r>
     </w:p>
     <w:p>
@@ -3675,13 +3342,7 @@
         <w:jc w:val="both"/>
       </w:pPr>
       <w:r>
-        <w:t>Haciendo uso de l</w:t>
-      </w:r>
-      <w:r>
-        <w:t>a estructura que obtuvo en el punto anterior</w:t>
-      </w:r>
-      <w:r>
-        <w:t xml:space="preserve"> muestre en pantalla, cuál fue la materia que le quedó más alta al estudiante, es decir, que presentó mejor promedio.</w:t>
+        <w:t>Haciendo uso de la estructura que obtuvo en el punto anterior muestre en pantalla, cuál fue la materia que le quedó más alta al estudiante, es decir, que presentó mejor promedio.</w:t>
       </w:r>
     </w:p>
     <w:p>
@@ -3709,13 +3370,7 @@
         <w:jc w:val="both"/>
       </w:pPr>
       <w:r>
-        <w:t xml:space="preserve">Cree una operación que le permita al estudiante ingresar una nueva materia a la lista </w:t>
-      </w:r>
-      <w:r>
-        <w:t>diccionarios del</w:t>
-      </w:r>
-      <w:r>
-        <w:t xml:space="preserve"> punto A.</w:t>
+        <w:t>Cree una operación que le permita al estudiante ingresar una nueva materia a la lista diccionarios del punto A.</w:t>
       </w:r>
     </w:p>
     <w:p>
@@ -3729,13 +3384,7 @@
         <w:jc w:val="both"/>
       </w:pPr>
       <w:r>
-        <w:t xml:space="preserve">Cree una función que le permita al estudiante modificar una materia de la lista de </w:t>
-      </w:r>
-      <w:r>
-        <w:t>diccionarios</w:t>
-      </w:r>
-      <w:r>
-        <w:t xml:space="preserve"> obtenida en el punto A (podrá modificar el registro completo, donde coincida el nombre de una materia dada).</w:t>
+        <w:t>Cree una función que le permita al estudiante modificar una materia de la lista de diccionarios obtenida en el punto A (podrá modificar el registro completo, donde coincida el nombre de una materia dada).</w:t>
       </w:r>
     </w:p>
     <w:p>

</xml_diff>

<commit_message>
MOD: se actualiza ejercicio de diccionarios de agencia de viajes
</commit_message>
<xml_diff>
--- a/material/IntroProg/Ejercicios/6. Diccionarios/Nivel2- agenciaViajes-estudiantes.docx
+++ b/material/IntroProg/Ejercicios/6. Diccionarios/Nivel2- agenciaViajes-estudiantes.docx
@@ -139,31 +139,7 @@
           <w:sz w:val="16"/>
           <w:szCs w:val="16"/>
         </w:rPr>
-        <w:t xml:space="preserve">'San </w:t>
-      </w:r>
-      <w:proofErr w:type="spellStart"/>
-      <w:r>
-        <w:rPr>
-          <w:rFonts w:ascii="Consolas" w:hAnsi="Consolas"/>
-          <w:b/>
-          <w:bCs/>
-          <w:color w:val="008080"/>
-          <w:sz w:val="16"/>
-          <w:szCs w:val="16"/>
-        </w:rPr>
-        <w:t>Andres</w:t>
-      </w:r>
-      <w:proofErr w:type="spellEnd"/>
-      <w:r>
-        <w:rPr>
-          <w:rFonts w:ascii="Consolas" w:hAnsi="Consolas"/>
-          <w:b/>
-          <w:bCs/>
-          <w:color w:val="008080"/>
-          <w:sz w:val="16"/>
-          <w:szCs w:val="16"/>
-        </w:rPr>
-        <w:t>'</w:t>
+        <w:t>'San Andres'</w:t>
       </w:r>
       <w:r>
         <w:rPr>
@@ -183,31 +159,7 @@
           <w:sz w:val="16"/>
           <w:szCs w:val="16"/>
         </w:rPr>
-        <w:t>'</w:t>
-      </w:r>
-      <w:proofErr w:type="spellStart"/>
-      <w:r>
-        <w:rPr>
-          <w:rFonts w:ascii="Consolas" w:hAnsi="Consolas"/>
-          <w:b/>
-          <w:bCs/>
-          <w:color w:val="008080"/>
-          <w:sz w:val="16"/>
-          <w:szCs w:val="16"/>
-        </w:rPr>
-        <w:t>precioPersona</w:t>
-      </w:r>
-      <w:proofErr w:type="spellEnd"/>
-      <w:r>
-        <w:rPr>
-          <w:rFonts w:ascii="Consolas" w:hAnsi="Consolas"/>
-          <w:b/>
-          <w:bCs/>
-          <w:color w:val="008080"/>
-          <w:sz w:val="16"/>
-          <w:szCs w:val="16"/>
-        </w:rPr>
-        <w:t>'</w:t>
+        <w:t>'precioPersona'</w:t>
       </w:r>
       <w:r>
         <w:rPr>
@@ -265,31 +217,7 @@
           <w:sz w:val="16"/>
           <w:szCs w:val="16"/>
         </w:rPr>
-        <w:t xml:space="preserve">'Blue </w:t>
-      </w:r>
-      <w:proofErr w:type="spellStart"/>
-      <w:r>
-        <w:rPr>
-          <w:rFonts w:ascii="Consolas" w:hAnsi="Consolas"/>
-          <w:b/>
-          <w:bCs/>
-          <w:color w:val="008080"/>
-          <w:sz w:val="16"/>
-          <w:szCs w:val="16"/>
-        </w:rPr>
-        <w:t>Reef</w:t>
-      </w:r>
-      <w:proofErr w:type="spellEnd"/>
-      <w:r>
-        <w:rPr>
-          <w:rFonts w:ascii="Consolas" w:hAnsi="Consolas"/>
-          <w:b/>
-          <w:bCs/>
-          <w:color w:val="008080"/>
-          <w:sz w:val="16"/>
-          <w:szCs w:val="16"/>
-        </w:rPr>
-        <w:t>'</w:t>
+        <w:t>'Blue Reef'</w:t>
       </w:r>
       <w:r>
         <w:rPr>
@@ -357,31 +285,7 @@
           <w:sz w:val="16"/>
           <w:szCs w:val="16"/>
         </w:rPr>
-        <w:t>'</w:t>
-      </w:r>
-      <w:proofErr w:type="spellStart"/>
-      <w:r>
-        <w:rPr>
-          <w:rFonts w:ascii="Consolas" w:hAnsi="Consolas"/>
-          <w:b/>
-          <w:bCs/>
-          <w:color w:val="008080"/>
-          <w:sz w:val="16"/>
-          <w:szCs w:val="16"/>
-        </w:rPr>
-        <w:t>tipoPaquete</w:t>
-      </w:r>
-      <w:proofErr w:type="spellEnd"/>
-      <w:r>
-        <w:rPr>
-          <w:rFonts w:ascii="Consolas" w:hAnsi="Consolas"/>
-          <w:b/>
-          <w:bCs/>
-          <w:color w:val="008080"/>
-          <w:sz w:val="16"/>
-          <w:szCs w:val="16"/>
-        </w:rPr>
-        <w:t>'</w:t>
+        <w:t>'tipoPaquete'</w:t>
       </w:r>
       <w:r>
         <w:rPr>
@@ -421,31 +325,7 @@
           <w:sz w:val="16"/>
           <w:szCs w:val="16"/>
         </w:rPr>
-        <w:t>'</w:t>
-      </w:r>
-      <w:proofErr w:type="spellStart"/>
-      <w:r>
-        <w:rPr>
-          <w:rFonts w:ascii="Consolas" w:hAnsi="Consolas"/>
-          <w:b/>
-          <w:bCs/>
-          <w:color w:val="008080"/>
-          <w:sz w:val="16"/>
-          <w:szCs w:val="16"/>
-        </w:rPr>
-        <w:t>incluyeVuelo</w:t>
-      </w:r>
-      <w:proofErr w:type="spellEnd"/>
-      <w:r>
-        <w:rPr>
-          <w:rFonts w:ascii="Consolas" w:hAnsi="Consolas"/>
-          <w:b/>
-          <w:bCs/>
-          <w:color w:val="008080"/>
-          <w:sz w:val="16"/>
-          <w:szCs w:val="16"/>
-        </w:rPr>
-        <w:t>'</w:t>
+        <w:t>'incluyeVuelo'</w:t>
       </w:r>
       <w:r>
         <w:rPr>
@@ -535,31 +415,7 @@
           <w:sz w:val="16"/>
           <w:szCs w:val="16"/>
         </w:rPr>
-        <w:t>'</w:t>
-      </w:r>
-      <w:proofErr w:type="spellStart"/>
-      <w:r>
-        <w:rPr>
-          <w:rFonts w:ascii="Consolas" w:hAnsi="Consolas"/>
-          <w:b/>
-          <w:bCs/>
-          <w:color w:val="008080"/>
-          <w:sz w:val="16"/>
-          <w:szCs w:val="16"/>
-        </w:rPr>
-        <w:t>precioPersona</w:t>
-      </w:r>
-      <w:proofErr w:type="spellEnd"/>
-      <w:r>
-        <w:rPr>
-          <w:rFonts w:ascii="Consolas" w:hAnsi="Consolas"/>
-          <w:b/>
-          <w:bCs/>
-          <w:color w:val="008080"/>
-          <w:sz w:val="16"/>
-          <w:szCs w:val="16"/>
-        </w:rPr>
-        <w:t>'</w:t>
+        <w:t>'precioPersona'</w:t>
       </w:r>
       <w:r>
         <w:rPr>
@@ -685,31 +541,7 @@
           <w:sz w:val="16"/>
           <w:szCs w:val="16"/>
         </w:rPr>
-        <w:t>'</w:t>
-      </w:r>
-      <w:proofErr w:type="spellStart"/>
-      <w:r>
-        <w:rPr>
-          <w:rFonts w:ascii="Consolas" w:hAnsi="Consolas"/>
-          <w:b/>
-          <w:bCs/>
-          <w:color w:val="008080"/>
-          <w:sz w:val="16"/>
-          <w:szCs w:val="16"/>
-        </w:rPr>
-        <w:t>tipoPaquete</w:t>
-      </w:r>
-      <w:proofErr w:type="spellEnd"/>
-      <w:r>
-        <w:rPr>
-          <w:rFonts w:ascii="Consolas" w:hAnsi="Consolas"/>
-          <w:b/>
-          <w:bCs/>
-          <w:color w:val="008080"/>
-          <w:sz w:val="16"/>
-          <w:szCs w:val="16"/>
-        </w:rPr>
-        <w:t>'</w:t>
+        <w:t>'tipoPaquete'</w:t>
       </w:r>
       <w:r>
         <w:rPr>
@@ -749,31 +581,7 @@
           <w:sz w:val="16"/>
           <w:szCs w:val="16"/>
         </w:rPr>
-        <w:t>'</w:t>
-      </w:r>
-      <w:proofErr w:type="spellStart"/>
-      <w:r>
-        <w:rPr>
-          <w:rFonts w:ascii="Consolas" w:hAnsi="Consolas"/>
-          <w:b/>
-          <w:bCs/>
-          <w:color w:val="008080"/>
-          <w:sz w:val="16"/>
-          <w:szCs w:val="16"/>
-        </w:rPr>
-        <w:t>incluyeVuelo</w:t>
-      </w:r>
-      <w:proofErr w:type="spellEnd"/>
-      <w:r>
-        <w:rPr>
-          <w:rFonts w:ascii="Consolas" w:hAnsi="Consolas"/>
-          <w:b/>
-          <w:bCs/>
-          <w:color w:val="008080"/>
-          <w:sz w:val="16"/>
-          <w:szCs w:val="16"/>
-        </w:rPr>
-        <w:t>'</w:t>
+        <w:t>'incluyeVuelo'</w:t>
       </w:r>
       <w:r>
         <w:rPr>
@@ -863,31 +671,7 @@
           <w:sz w:val="16"/>
           <w:szCs w:val="16"/>
         </w:rPr>
-        <w:t>'</w:t>
-      </w:r>
-      <w:proofErr w:type="spellStart"/>
-      <w:r>
-        <w:rPr>
-          <w:rFonts w:ascii="Consolas" w:hAnsi="Consolas"/>
-          <w:b/>
-          <w:bCs/>
-          <w:color w:val="008080"/>
-          <w:sz w:val="16"/>
-          <w:szCs w:val="16"/>
-        </w:rPr>
-        <w:t>precioPersona</w:t>
-      </w:r>
-      <w:proofErr w:type="spellEnd"/>
-      <w:r>
-        <w:rPr>
-          <w:rFonts w:ascii="Consolas" w:hAnsi="Consolas"/>
-          <w:b/>
-          <w:bCs/>
-          <w:color w:val="008080"/>
-          <w:sz w:val="16"/>
-          <w:szCs w:val="16"/>
-        </w:rPr>
-        <w:t>'</w:t>
+        <w:t>'precioPersona'</w:t>
       </w:r>
       <w:r>
         <w:rPr>
@@ -1013,31 +797,7 @@
           <w:sz w:val="16"/>
           <w:szCs w:val="16"/>
         </w:rPr>
-        <w:t>'</w:t>
-      </w:r>
-      <w:proofErr w:type="spellStart"/>
-      <w:r>
-        <w:rPr>
-          <w:rFonts w:ascii="Consolas" w:hAnsi="Consolas"/>
-          <w:b/>
-          <w:bCs/>
-          <w:color w:val="008080"/>
-          <w:sz w:val="16"/>
-          <w:szCs w:val="16"/>
-        </w:rPr>
-        <w:t>tipoPaquete</w:t>
-      </w:r>
-      <w:proofErr w:type="spellEnd"/>
-      <w:r>
-        <w:rPr>
-          <w:rFonts w:ascii="Consolas" w:hAnsi="Consolas"/>
-          <w:b/>
-          <w:bCs/>
-          <w:color w:val="008080"/>
-          <w:sz w:val="16"/>
-          <w:szCs w:val="16"/>
-        </w:rPr>
-        <w:t>'</w:t>
+        <w:t>'tipoPaquete'</w:t>
       </w:r>
       <w:r>
         <w:rPr>
@@ -1077,31 +837,7 @@
           <w:sz w:val="16"/>
           <w:szCs w:val="16"/>
         </w:rPr>
-        <w:t>'</w:t>
-      </w:r>
-      <w:proofErr w:type="spellStart"/>
-      <w:r>
-        <w:rPr>
-          <w:rFonts w:ascii="Consolas" w:hAnsi="Consolas"/>
-          <w:b/>
-          <w:bCs/>
-          <w:color w:val="008080"/>
-          <w:sz w:val="16"/>
-          <w:szCs w:val="16"/>
-        </w:rPr>
-        <w:t>incluyeVuelo</w:t>
-      </w:r>
-      <w:proofErr w:type="spellEnd"/>
-      <w:r>
-        <w:rPr>
-          <w:rFonts w:ascii="Consolas" w:hAnsi="Consolas"/>
-          <w:b/>
-          <w:bCs/>
-          <w:color w:val="008080"/>
-          <w:sz w:val="16"/>
-          <w:szCs w:val="16"/>
-        </w:rPr>
-        <w:t>'</w:t>
+        <w:t>'incluyeVuelo'</w:t>
       </w:r>
       <w:r>
         <w:rPr>
@@ -1171,31 +907,7 @@
           <w:sz w:val="16"/>
           <w:szCs w:val="16"/>
         </w:rPr>
-        <w:t xml:space="preserve">'San </w:t>
-      </w:r>
-      <w:proofErr w:type="spellStart"/>
-      <w:r>
-        <w:rPr>
-          <w:rFonts w:ascii="Consolas" w:hAnsi="Consolas"/>
-          <w:b/>
-          <w:bCs/>
-          <w:color w:val="008080"/>
-          <w:sz w:val="16"/>
-          <w:szCs w:val="16"/>
-        </w:rPr>
-        <w:t>Andres</w:t>
-      </w:r>
-      <w:proofErr w:type="spellEnd"/>
-      <w:r>
-        <w:rPr>
-          <w:rFonts w:ascii="Consolas" w:hAnsi="Consolas"/>
-          <w:b/>
-          <w:bCs/>
-          <w:color w:val="008080"/>
-          <w:sz w:val="16"/>
-          <w:szCs w:val="16"/>
-        </w:rPr>
-        <w:t>'</w:t>
+        <w:t>'San Andres'</w:t>
       </w:r>
       <w:r>
         <w:rPr>
@@ -1215,31 +927,7 @@
           <w:sz w:val="16"/>
           <w:szCs w:val="16"/>
         </w:rPr>
-        <w:t>'</w:t>
-      </w:r>
-      <w:proofErr w:type="spellStart"/>
-      <w:r>
-        <w:rPr>
-          <w:rFonts w:ascii="Consolas" w:hAnsi="Consolas"/>
-          <w:b/>
-          <w:bCs/>
-          <w:color w:val="008080"/>
-          <w:sz w:val="16"/>
-          <w:szCs w:val="16"/>
-        </w:rPr>
-        <w:t>precioPersona</w:t>
-      </w:r>
-      <w:proofErr w:type="spellEnd"/>
-      <w:r>
-        <w:rPr>
-          <w:rFonts w:ascii="Consolas" w:hAnsi="Consolas"/>
-          <w:b/>
-          <w:bCs/>
-          <w:color w:val="008080"/>
-          <w:sz w:val="16"/>
-          <w:szCs w:val="16"/>
-        </w:rPr>
-        <w:t>'</w:t>
+        <w:t>'precioPersona'</w:t>
       </w:r>
       <w:r>
         <w:rPr>
@@ -1365,31 +1053,7 @@
           <w:sz w:val="16"/>
           <w:szCs w:val="16"/>
         </w:rPr>
-        <w:t>'</w:t>
-      </w:r>
-      <w:proofErr w:type="spellStart"/>
-      <w:r>
-        <w:rPr>
-          <w:rFonts w:ascii="Consolas" w:hAnsi="Consolas"/>
-          <w:b/>
-          <w:bCs/>
-          <w:color w:val="008080"/>
-          <w:sz w:val="16"/>
-          <w:szCs w:val="16"/>
-        </w:rPr>
-        <w:t>tipoPaquete</w:t>
-      </w:r>
-      <w:proofErr w:type="spellEnd"/>
-      <w:r>
-        <w:rPr>
-          <w:rFonts w:ascii="Consolas" w:hAnsi="Consolas"/>
-          <w:b/>
-          <w:bCs/>
-          <w:color w:val="008080"/>
-          <w:sz w:val="16"/>
-          <w:szCs w:val="16"/>
-        </w:rPr>
-        <w:t>'</w:t>
+        <w:t>'tipoPaquete'</w:t>
       </w:r>
       <w:r>
         <w:rPr>
@@ -1429,31 +1093,7 @@
           <w:sz w:val="16"/>
           <w:szCs w:val="16"/>
         </w:rPr>
-        <w:t>'</w:t>
-      </w:r>
-      <w:proofErr w:type="spellStart"/>
-      <w:r>
-        <w:rPr>
-          <w:rFonts w:ascii="Consolas" w:hAnsi="Consolas"/>
-          <w:b/>
-          <w:bCs/>
-          <w:color w:val="008080"/>
-          <w:sz w:val="16"/>
-          <w:szCs w:val="16"/>
-        </w:rPr>
-        <w:t>incluyeVuelo</w:t>
-      </w:r>
-      <w:proofErr w:type="spellEnd"/>
-      <w:r>
-        <w:rPr>
-          <w:rFonts w:ascii="Consolas" w:hAnsi="Consolas"/>
-          <w:b/>
-          <w:bCs/>
-          <w:color w:val="008080"/>
-          <w:sz w:val="16"/>
-          <w:szCs w:val="16"/>
-        </w:rPr>
-        <w:t>'</w:t>
+        <w:t>'incluyeVuelo'</w:t>
       </w:r>
       <w:r>
         <w:rPr>
@@ -1543,31 +1183,7 @@
           <w:sz w:val="16"/>
           <w:szCs w:val="16"/>
         </w:rPr>
-        <w:t>'</w:t>
-      </w:r>
-      <w:proofErr w:type="spellStart"/>
-      <w:r>
-        <w:rPr>
-          <w:rFonts w:ascii="Consolas" w:hAnsi="Consolas"/>
-          <w:b/>
-          <w:bCs/>
-          <w:color w:val="008080"/>
-          <w:sz w:val="16"/>
-          <w:szCs w:val="16"/>
-        </w:rPr>
-        <w:t>precioPersona</w:t>
-      </w:r>
-      <w:proofErr w:type="spellEnd"/>
-      <w:r>
-        <w:rPr>
-          <w:rFonts w:ascii="Consolas" w:hAnsi="Consolas"/>
-          <w:b/>
-          <w:bCs/>
-          <w:color w:val="008080"/>
-          <w:sz w:val="16"/>
-          <w:szCs w:val="16"/>
-        </w:rPr>
-        <w:t>'</w:t>
+        <w:t>'precioPersona'</w:t>
       </w:r>
       <w:r>
         <w:rPr>
@@ -1625,31 +1241,7 @@
           <w:sz w:val="16"/>
           <w:szCs w:val="16"/>
         </w:rPr>
-        <w:t>'</w:t>
-      </w:r>
-      <w:proofErr w:type="spellStart"/>
-      <w:r>
-        <w:rPr>
-          <w:rFonts w:ascii="Consolas" w:hAnsi="Consolas"/>
-          <w:b/>
-          <w:bCs/>
-          <w:color w:val="008080"/>
-          <w:sz w:val="16"/>
-          <w:szCs w:val="16"/>
-        </w:rPr>
-        <w:t>Decameron</w:t>
-      </w:r>
-      <w:proofErr w:type="spellEnd"/>
-      <w:r>
-        <w:rPr>
-          <w:rFonts w:ascii="Consolas" w:hAnsi="Consolas"/>
-          <w:b/>
-          <w:bCs/>
-          <w:color w:val="008080"/>
-          <w:sz w:val="16"/>
-          <w:szCs w:val="16"/>
-        </w:rPr>
-        <w:t>'</w:t>
+        <w:t>'Decameron'</w:t>
       </w:r>
       <w:r>
         <w:rPr>
@@ -1717,31 +1309,7 @@
           <w:sz w:val="16"/>
           <w:szCs w:val="16"/>
         </w:rPr>
-        <w:t>'</w:t>
-      </w:r>
-      <w:proofErr w:type="spellStart"/>
-      <w:r>
-        <w:rPr>
-          <w:rFonts w:ascii="Consolas" w:hAnsi="Consolas"/>
-          <w:b/>
-          <w:bCs/>
-          <w:color w:val="008080"/>
-          <w:sz w:val="16"/>
-          <w:szCs w:val="16"/>
-        </w:rPr>
-        <w:t>tipoPaquete</w:t>
-      </w:r>
-      <w:proofErr w:type="spellEnd"/>
-      <w:r>
-        <w:rPr>
-          <w:rFonts w:ascii="Consolas" w:hAnsi="Consolas"/>
-          <w:b/>
-          <w:bCs/>
-          <w:color w:val="008080"/>
-          <w:sz w:val="16"/>
-          <w:szCs w:val="16"/>
-        </w:rPr>
-        <w:t>'</w:t>
+        <w:t>'tipoPaquete'</w:t>
       </w:r>
       <w:r>
         <w:rPr>
@@ -1781,31 +1349,7 @@
           <w:sz w:val="16"/>
           <w:szCs w:val="16"/>
         </w:rPr>
-        <w:t>'</w:t>
-      </w:r>
-      <w:proofErr w:type="spellStart"/>
-      <w:r>
-        <w:rPr>
-          <w:rFonts w:ascii="Consolas" w:hAnsi="Consolas"/>
-          <w:b/>
-          <w:bCs/>
-          <w:color w:val="008080"/>
-          <w:sz w:val="16"/>
-          <w:szCs w:val="16"/>
-        </w:rPr>
-        <w:t>incluyeVuelo</w:t>
-      </w:r>
-      <w:proofErr w:type="spellEnd"/>
-      <w:r>
-        <w:rPr>
-          <w:rFonts w:ascii="Consolas" w:hAnsi="Consolas"/>
-          <w:b/>
-          <w:bCs/>
-          <w:color w:val="008080"/>
-          <w:sz w:val="16"/>
-          <w:szCs w:val="16"/>
-        </w:rPr>
-        <w:t>'</w:t>
+        <w:t>'incluyeVuelo'</w:t>
       </w:r>
       <w:r>
         <w:rPr>
@@ -1895,31 +1439,7 @@
           <w:sz w:val="16"/>
           <w:szCs w:val="16"/>
         </w:rPr>
-        <w:t>'</w:t>
-      </w:r>
-      <w:proofErr w:type="spellStart"/>
-      <w:r>
-        <w:rPr>
-          <w:rFonts w:ascii="Consolas" w:hAnsi="Consolas"/>
-          <w:b/>
-          <w:bCs/>
-          <w:color w:val="008080"/>
-          <w:sz w:val="16"/>
-          <w:szCs w:val="16"/>
-        </w:rPr>
-        <w:t>precioPersona</w:t>
-      </w:r>
-      <w:proofErr w:type="spellEnd"/>
-      <w:r>
-        <w:rPr>
-          <w:rFonts w:ascii="Consolas" w:hAnsi="Consolas"/>
-          <w:b/>
-          <w:bCs/>
-          <w:color w:val="008080"/>
-          <w:sz w:val="16"/>
-          <w:szCs w:val="16"/>
-        </w:rPr>
-        <w:t>'</w:t>
+        <w:t>'precioPersona'</w:t>
       </w:r>
       <w:r>
         <w:rPr>
@@ -2045,31 +1565,7 @@
           <w:sz w:val="16"/>
           <w:szCs w:val="16"/>
         </w:rPr>
-        <w:t>'</w:t>
-      </w:r>
-      <w:proofErr w:type="spellStart"/>
-      <w:r>
-        <w:rPr>
-          <w:rFonts w:ascii="Consolas" w:hAnsi="Consolas"/>
-          <w:b/>
-          <w:bCs/>
-          <w:color w:val="008080"/>
-          <w:sz w:val="16"/>
-          <w:szCs w:val="16"/>
-        </w:rPr>
-        <w:t>tipoPaquete</w:t>
-      </w:r>
-      <w:proofErr w:type="spellEnd"/>
-      <w:r>
-        <w:rPr>
-          <w:rFonts w:ascii="Consolas" w:hAnsi="Consolas"/>
-          <w:b/>
-          <w:bCs/>
-          <w:color w:val="008080"/>
-          <w:sz w:val="16"/>
-          <w:szCs w:val="16"/>
-        </w:rPr>
-        <w:t>'</w:t>
+        <w:t>'tipoPaquete'</w:t>
       </w:r>
       <w:r>
         <w:rPr>
@@ -2109,31 +1605,7 @@
           <w:sz w:val="16"/>
           <w:szCs w:val="16"/>
         </w:rPr>
-        <w:t>'</w:t>
-      </w:r>
-      <w:proofErr w:type="spellStart"/>
-      <w:r>
-        <w:rPr>
-          <w:rFonts w:ascii="Consolas" w:hAnsi="Consolas"/>
-          <w:b/>
-          <w:bCs/>
-          <w:color w:val="008080"/>
-          <w:sz w:val="16"/>
-          <w:szCs w:val="16"/>
-        </w:rPr>
-        <w:t>incluyeVuelo</w:t>
-      </w:r>
-      <w:proofErr w:type="spellEnd"/>
-      <w:r>
-        <w:rPr>
-          <w:rFonts w:ascii="Consolas" w:hAnsi="Consolas"/>
-          <w:b/>
-          <w:bCs/>
-          <w:color w:val="008080"/>
-          <w:sz w:val="16"/>
-          <w:szCs w:val="16"/>
-        </w:rPr>
-        <w:t>'</w:t>
+        <w:t>'incluyeVuelo'</w:t>
       </w:r>
       <w:r>
         <w:rPr>
@@ -2223,31 +1695,7 @@
           <w:sz w:val="16"/>
           <w:szCs w:val="16"/>
         </w:rPr>
-        <w:t>'</w:t>
-      </w:r>
-      <w:proofErr w:type="spellStart"/>
-      <w:r>
-        <w:rPr>
-          <w:rFonts w:ascii="Consolas" w:hAnsi="Consolas"/>
-          <w:b/>
-          <w:bCs/>
-          <w:color w:val="008080"/>
-          <w:sz w:val="16"/>
-          <w:szCs w:val="16"/>
-        </w:rPr>
-        <w:t>precioPersona</w:t>
-      </w:r>
-      <w:proofErr w:type="spellEnd"/>
-      <w:r>
-        <w:rPr>
-          <w:rFonts w:ascii="Consolas" w:hAnsi="Consolas"/>
-          <w:b/>
-          <w:bCs/>
-          <w:color w:val="008080"/>
-          <w:sz w:val="16"/>
-          <w:szCs w:val="16"/>
-        </w:rPr>
-        <w:t>'</w:t>
+        <w:t>'precioPersona'</w:t>
       </w:r>
       <w:r>
         <w:rPr>
@@ -2373,31 +1821,7 @@
           <w:sz w:val="16"/>
           <w:szCs w:val="16"/>
         </w:rPr>
-        <w:t>'</w:t>
-      </w:r>
-      <w:proofErr w:type="spellStart"/>
-      <w:r>
-        <w:rPr>
-          <w:rFonts w:ascii="Consolas" w:hAnsi="Consolas"/>
-          <w:b/>
-          <w:bCs/>
-          <w:color w:val="008080"/>
-          <w:sz w:val="16"/>
-          <w:szCs w:val="16"/>
-        </w:rPr>
-        <w:t>tipoPaquete</w:t>
-      </w:r>
-      <w:proofErr w:type="spellEnd"/>
-      <w:r>
-        <w:rPr>
-          <w:rFonts w:ascii="Consolas" w:hAnsi="Consolas"/>
-          <w:b/>
-          <w:bCs/>
-          <w:color w:val="008080"/>
-          <w:sz w:val="16"/>
-          <w:szCs w:val="16"/>
-        </w:rPr>
-        <w:t>'</w:t>
+        <w:t>'tipoPaquete'</w:t>
       </w:r>
       <w:r>
         <w:rPr>
@@ -2437,31 +1861,7 @@
           <w:sz w:val="16"/>
           <w:szCs w:val="16"/>
         </w:rPr>
-        <w:t>'</w:t>
-      </w:r>
-      <w:proofErr w:type="spellStart"/>
-      <w:r>
-        <w:rPr>
-          <w:rFonts w:ascii="Consolas" w:hAnsi="Consolas"/>
-          <w:b/>
-          <w:bCs/>
-          <w:color w:val="008080"/>
-          <w:sz w:val="16"/>
-          <w:szCs w:val="16"/>
-        </w:rPr>
-        <w:t>incluyeVuelo</w:t>
-      </w:r>
-      <w:proofErr w:type="spellEnd"/>
-      <w:r>
-        <w:rPr>
-          <w:rFonts w:ascii="Consolas" w:hAnsi="Consolas"/>
-          <w:b/>
-          <w:bCs/>
-          <w:color w:val="008080"/>
-          <w:sz w:val="16"/>
-          <w:szCs w:val="16"/>
-        </w:rPr>
-        <w:t>'</w:t>
+        <w:t>'incluyeVuelo'</w:t>
       </w:r>
       <w:r>
         <w:rPr>
@@ -2555,13 +1955,8 @@
         </w:rPr>
         <w:t xml:space="preserve"> </w:t>
       </w:r>
-      <w:proofErr w:type="gramStart"/>
-      <w:r>
-        <w:t>( ordene</w:t>
-      </w:r>
-      <w:proofErr w:type="gramEnd"/>
-      <w:r>
-        <w:t xml:space="preserve"> las operaciones con un menú):</w:t>
+      <w:r>
+        <w:t>( ordene las operaciones con un menú):</w:t>
       </w:r>
     </w:p>
     <w:p>
@@ -2577,7 +1972,6 @@
       <w:r>
         <w:t xml:space="preserve">Función </w:t>
       </w:r>
-      <w:proofErr w:type="spellStart"/>
       <w:r>
         <w:rPr>
           <w:b/>
@@ -2592,43 +1986,21 @@
         </w:rPr>
         <w:t>xDestino</w:t>
       </w:r>
-      <w:proofErr w:type="spellEnd"/>
-      <w:r>
-        <w:t xml:space="preserve">: recibe la lista de diccionarios de viajes y un destino. Retorna </w:t>
-      </w:r>
-      <w:proofErr w:type="spellStart"/>
-      <w:r>
-        <w:t>sublistas</w:t>
-      </w:r>
-      <w:proofErr w:type="spellEnd"/>
-      <w:r>
-        <w:t xml:space="preserve"> con el nombre del hotel y la tarifa por persona de los paquetes que cumplan con el destino. Ejemplo. Si se recibe la lista de </w:t>
+      <w:r>
+        <w:t xml:space="preserve">: recibe la lista de diccionarios de viajes y un destino. Retorna sublistas con el nombre del hotel y la tarifa por persona de los paquetes que cumplan con el destino. Ejemplo. Si se recibe la lista de </w:t>
       </w:r>
       <w:r>
         <w:t>diccionarios</w:t>
       </w:r>
       <w:r>
-        <w:t xml:space="preserve"> de viajes del ejemplo y el destino “San </w:t>
-      </w:r>
-      <w:proofErr w:type="spellStart"/>
-      <w:r>
-        <w:t>Andres</w:t>
-      </w:r>
-      <w:proofErr w:type="spellEnd"/>
-      <w:r>
-        <w:t xml:space="preserve">” el resultado sería [ </w:t>
+        <w:t xml:space="preserve"> de viajes del ejemplo y el destino “San Andres” el resultado sería [ </w:t>
       </w:r>
       <w:r>
         <w:t>[</w:t>
       </w:r>
       <w:r>
-        <w:t xml:space="preserve"> ‘Blue </w:t>
-      </w:r>
-      <w:proofErr w:type="spellStart"/>
-      <w:r>
-        <w:t>Reef</w:t>
-      </w:r>
-      <w:proofErr w:type="spellEnd"/>
+        <w:t xml:space="preserve"> ‘Blue Reef</w:t>
+      </w:r>
       <w:r>
         <w:t>’</w:t>
       </w:r>
@@ -2647,14 +2019,12 @@
       <w:r>
         <w:t>“El Dorado”, 3000000</w:t>
       </w:r>
-      <w:proofErr w:type="gramStart"/>
       <w:r>
         <w:t>]</w:t>
       </w:r>
       <w:r>
         <w:t xml:space="preserve"> ]</w:t>
       </w:r>
-      <w:proofErr w:type="gramEnd"/>
     </w:p>
     <w:p>
       <w:pPr>
@@ -2666,36 +2036,18 @@
         <w:spacing w:line="256" w:lineRule="auto"/>
         <w:jc w:val="both"/>
       </w:pPr>
-      <w:bookmarkStart w:id="0" w:name="_GoBack"/>
       <w:r>
         <w:t xml:space="preserve">Función </w:t>
       </w:r>
-      <w:proofErr w:type="spellStart"/>
-      <w:r>
-        <w:rPr>
-          <w:b/>
-          <w:bCs/>
-        </w:rPr>
-        <w:t>recomendarPorPrecio</w:t>
-      </w:r>
-      <w:proofErr w:type="spellEnd"/>
-      <w:r>
-        <w:rPr>
-          <w:b/>
-          <w:bCs/>
-        </w:rPr>
-        <w:t xml:space="preserve">: </w:t>
-      </w:r>
-      <w:r>
-        <w:t xml:space="preserve">dada una lista de diccionarios de viajes y un valor de pago por persona    retorna </w:t>
-      </w:r>
-      <w:proofErr w:type="spellStart"/>
-      <w:r>
-        <w:t>sublistas</w:t>
-      </w:r>
-      <w:proofErr w:type="spellEnd"/>
-      <w:r>
-        <w:t xml:space="preserve"> con el nombre del hotel y la tarifa por persona de los paquetes que cumplan con el </w:t>
+      <w:r>
+        <w:rPr>
+          <w:b/>
+          <w:bCs/>
+        </w:rPr>
+        <w:t xml:space="preserve">recomendarPorPrecio: </w:t>
+      </w:r>
+      <w:r>
+        <w:t xml:space="preserve">dada una lista de diccionarios de viajes y un valor de pago por persona    retorna sublistas con el nombre del hotel y la tarifa por persona de los paquetes que cumplan con el </w:t>
       </w:r>
       <w:r>
         <w:t>valor definido</w:t>
@@ -2818,16 +2170,10 @@
         </w:rPr>
         <w:t>1300000</w:t>
       </w:r>
-      <w:proofErr w:type="gramStart"/>
-      <w:r>
-        <w:t>] ]</w:t>
-      </w:r>
-      <w:proofErr w:type="gramEnd"/>
-      <w:r>
-        <w:t xml:space="preserve">. </w:t>
+      <w:r>
+        <w:t xml:space="preserve">] ]. </w:t>
       </w:r>
     </w:p>
-    <w:bookmarkEnd w:id="0"/>
     <w:p>
       <w:pPr>
         <w:pStyle w:val="ListParagraph"/>
@@ -2841,7 +2187,6 @@
       <w:r>
         <w:t xml:space="preserve">Función </w:t>
       </w:r>
-      <w:proofErr w:type="spellStart"/>
       <w:r>
         <w:rPr>
           <w:b/>
@@ -2863,25 +2208,14 @@
         </w:rPr>
         <w:t>IncluyeVuelo</w:t>
       </w:r>
-      <w:proofErr w:type="spellEnd"/>
-      <w:r>
-        <w:t xml:space="preserve">: recibe la lista de diccionarios de viajes y un </w:t>
-      </w:r>
-      <w:proofErr w:type="spellStart"/>
-      <w:r>
-        <w:t>parámero</w:t>
-      </w:r>
-      <w:proofErr w:type="spellEnd"/>
-      <w:r>
-        <w:t xml:space="preserve"> booleano que indica si se quiere buscar los paquetes </w:t>
-      </w:r>
-      <w:proofErr w:type="gramStart"/>
-      <w:r>
-        <w:t>que  incluyen</w:t>
-      </w:r>
-      <w:proofErr w:type="gramEnd"/>
-      <w:r>
-        <w:t xml:space="preserve"> o que no incluyen los tiquetes de avión. Esta función retorna una </w:t>
+      <w:r>
+        <w:t>: recibe la lista de diccionarios de viajes y un paráme</w:t>
+      </w:r>
+      <w:r>
+        <w:t>t</w:t>
+      </w:r>
+      <w:r>
+        <w:t xml:space="preserve">ro booleano que indica si se quiere buscar los paquetes que  incluyen o que no incluyen los tiquetes de avión. Esta función retorna una </w:t>
       </w:r>
       <w:r>
         <w:rPr>
@@ -2907,7 +2241,6 @@
       <w:r>
         <w:t xml:space="preserve">Función </w:t>
       </w:r>
-      <w:proofErr w:type="spellStart"/>
       <w:r>
         <w:rPr>
           <w:b/>
@@ -2929,7 +2262,6 @@
         </w:rPr>
         <w:t>TodoIncluido</w:t>
       </w:r>
-      <w:proofErr w:type="spellEnd"/>
       <w:r>
         <w:t xml:space="preserve">: recibe la lista de listas de diccionarios y un paramero booleano que indica si se quiere buscar los paquetes con todo incluido o los que solo incluyen el alojamiento. Esta función retorna una lista de diccionarios con toda la información de los paquetes turísticos que cumplen los parámetros de búsqueda. </w:t>
       </w:r>
@@ -2947,7 +2279,6 @@
       <w:r>
         <w:t xml:space="preserve">Procedimiento </w:t>
       </w:r>
-      <w:proofErr w:type="spellStart"/>
       <w:r>
         <w:rPr>
           <w:b/>
@@ -2955,7 +2286,6 @@
         </w:rPr>
         <w:t>calcularMejorOferta</w:t>
       </w:r>
-      <w:proofErr w:type="spellEnd"/>
       <w:r>
         <w:rPr>
           <w:b/>
@@ -2970,15 +2300,7 @@
         <w:t xml:space="preserve"> más económico</w:t>
       </w:r>
       <w:r>
-        <w:t xml:space="preserve">. Tenga en cuenta </w:t>
-      </w:r>
-      <w:proofErr w:type="gramStart"/>
-      <w:r>
-        <w:t>que</w:t>
-      </w:r>
-      <w:proofErr w:type="gramEnd"/>
-      <w:r>
-        <w:t xml:space="preserve"> si hay empate en precio entre más de un paquete, será </w:t>
+        <w:t xml:space="preserve">. Tenga en cuenta que si hay empate en precio entre más de un paquete, será </w:t>
       </w:r>
       <w:r>
         <w:lastRenderedPageBreak/>
@@ -2988,21 +2310,13 @@
         <w:t xml:space="preserve"> y sea todo incluido</w:t>
       </w:r>
       <w:r>
-        <w:t xml:space="preserve">.  Si existe más de una opción que tenga el mismo precio y condiciones entonces puede mostrar solo </w:t>
-      </w:r>
-      <w:proofErr w:type="gramStart"/>
-      <w:r>
-        <w:t>un</w:t>
+        <w:t>.  Si existe más de una opción que tenga el mismo precio y condiciones entonces puede mostrar solo un</w:t>
       </w:r>
       <w:r>
         <w:t>o</w:t>
       </w:r>
       <w:r>
-        <w:t xml:space="preserve"> de ellas</w:t>
-      </w:r>
-      <w:proofErr w:type="gramEnd"/>
-      <w:r>
-        <w:t xml:space="preserve">. </w:t>
+        <w:t xml:space="preserve"> de ellas. </w:t>
       </w:r>
     </w:p>
     <w:p>
@@ -3022,7 +2336,6 @@
       <w:r>
         <w:t xml:space="preserve">Procedimiento </w:t>
       </w:r>
-      <w:proofErr w:type="spellStart"/>
       <w:r>
         <w:rPr>
           <w:b/>
@@ -3030,7 +2343,6 @@
         </w:rPr>
         <w:t>añadirCursoBuceo</w:t>
       </w:r>
-      <w:proofErr w:type="spellEnd"/>
       <w:r>
         <w:t xml:space="preserve">:  pida al usuario que le indique en qué paquetes desea añadir el curso de buceo. Modifique la </w:t>
       </w:r>
@@ -3041,39 +2353,16 @@
         <w:t xml:space="preserve"> para incluir en cada registro </w:t>
       </w:r>
       <w:r>
-        <w:t xml:space="preserve">que cumple </w:t>
-      </w:r>
-      <w:proofErr w:type="spellStart"/>
-      <w:r>
-        <w:t>co</w:t>
-      </w:r>
-      <w:proofErr w:type="spellEnd"/>
+        <w:t>que cumple co</w:t>
+      </w:r>
+      <w:r>
+        <w:t>n</w:t>
+      </w:r>
       <w:r>
         <w:t xml:space="preserve"> el tipo de paquete definido</w:t>
       </w:r>
       <w:r>
-        <w:t xml:space="preserve"> la </w:t>
-      </w:r>
-      <w:proofErr w:type="gramStart"/>
-      <w:r>
-        <w:t>opción  ‘</w:t>
-      </w:r>
-      <w:proofErr w:type="spellStart"/>
-      <w:proofErr w:type="gramEnd"/>
-      <w:r>
-        <w:t>cursoBuceo</w:t>
-      </w:r>
-      <w:proofErr w:type="spellEnd"/>
-      <w:r>
-        <w:t>’: True. Para los casos en los que no se incluya curso de Buceo agregue en cada diccionario la opción ‘</w:t>
-      </w:r>
-      <w:proofErr w:type="spellStart"/>
-      <w:r>
-        <w:t>cursoBuceo</w:t>
-      </w:r>
-      <w:proofErr w:type="spellEnd"/>
-      <w:r>
-        <w:t xml:space="preserve">’: False. </w:t>
+        <w:t xml:space="preserve"> la opción  ‘cursoBuceo’: True. Para los casos en los que no se incluya curso de Buceo agregue en cada diccionario la opción ‘cursoBuceo’: False. </w:t>
       </w:r>
     </w:p>
     <w:p>
@@ -3093,7 +2382,6 @@
       <w:r>
         <w:t xml:space="preserve">Función </w:t>
       </w:r>
-      <w:proofErr w:type="spellStart"/>
       <w:r>
         <w:rPr>
           <w:b/>
@@ -3101,9 +2389,16 @@
         </w:rPr>
         <w:t>modificarDestinoXNombreHospedaje</w:t>
       </w:r>
-      <w:proofErr w:type="spellEnd"/>
-      <w:r>
-        <w:t>:  recibe la lista de diccionarios de viajes y el nombre del hospedaje para el que se desea hacer la modificación.   Si el nombre del hospedaje se encuentra en la lista de diccionarios se le pide al usuario los datos para hacer la modificación.  Si el nombre del hospedaje no se encuentra en la lista de listas entonces se llama a la función que se encarga de insertar los datos</w:t>
+      <w:r>
+        <w:t xml:space="preserve">:  recibe la lista de diccionarios de viajes y el nombre del hospedaje para el que se desea hacer la modificación.   Si el nombre del hospedaje se encuentra en la lista de diccionarios se le pide al usuario los datos para hacer la modificación.  Si el nombre del hospedaje no se encuentra en la lista de </w:t>
+      </w:r>
+      <w:r>
+        <w:t>diccionarios</w:t>
+      </w:r>
+      <w:bookmarkStart w:id="0" w:name="_GoBack"/>
+      <w:bookmarkEnd w:id="0"/>
+      <w:r>
+        <w:t xml:space="preserve"> entonces se llama a la función que se encarga de insertar los datos</w:t>
       </w:r>
       <w:r>
         <w:t>.</w:t>
@@ -3122,21 +2417,12 @@
       <w:r>
         <w:t xml:space="preserve">Función </w:t>
       </w:r>
-      <w:proofErr w:type="spellStart"/>
-      <w:r>
-        <w:rPr>
-          <w:b/>
-          <w:bCs/>
-        </w:rPr>
-        <w:t>agregarDestino</w:t>
-      </w:r>
-      <w:proofErr w:type="spellEnd"/>
-      <w:r>
-        <w:rPr>
-          <w:b/>
-          <w:bCs/>
-        </w:rPr>
-        <w:t>:</w:t>
+      <w:r>
+        <w:rPr>
+          <w:b/>
+          <w:bCs/>
+        </w:rPr>
+        <w:t>agregarDestino:</w:t>
       </w:r>
       <w:r>
         <w:t xml:space="preserve"> permite ingresar un nuevo paquete turístico (con toda la información) a la lista de diccionarios.  Al final debe retornar la lista de diccionarios actualizada. Si el destino ya se encuentra se le informa al usuario.</w:t>
@@ -3157,7 +2443,6 @@
           <w:lang w:val="es-419"/>
         </w:rPr>
       </w:pPr>
-      <w:proofErr w:type="spellStart"/>
       <w:r>
         <w:rPr>
           <w:b/>
@@ -3182,7 +2467,6 @@
         </w:rPr>
         <w:t>Paquete</w:t>
       </w:r>
-      <w:proofErr w:type="spellEnd"/>
       <w:r>
         <w:rPr>
           <w:lang w:val="es-419"/>
@@ -3205,23 +2489,13 @@
           <w:lang w:val="es-419"/>
         </w:rPr>
       </w:pPr>
-      <w:proofErr w:type="spellStart"/>
       <w:r>
         <w:rPr>
           <w:b/>
           <w:bCs/>
           <w:lang w:val="es-419"/>
         </w:rPr>
-        <w:t>eliminarXInclusiónVuelo</w:t>
-      </w:r>
-      <w:proofErr w:type="spellEnd"/>
-      <w:r>
-        <w:rPr>
-          <w:b/>
-          <w:bCs/>
-          <w:lang w:val="es-419"/>
-        </w:rPr>
-        <w:t>:</w:t>
+        <w:t>eliminarXInclusiónVuelo:</w:t>
       </w:r>
       <w:r>
         <w:rPr>
@@ -3257,15 +2531,7 @@
         <w:jc w:val="both"/>
       </w:pPr>
       <w:r>
-        <w:t xml:space="preserve">Un estudiante necesita conocer cómo ha sido su rendimiento en las materias del actual semestre de su carrera.  Con base en esa </w:t>
-      </w:r>
-      <w:proofErr w:type="spellStart"/>
-      <w:r>
-        <w:t>hipótesis</w:t>
-      </w:r>
-      <w:proofErr w:type="spellEnd"/>
-      <w:r>
-        <w:t xml:space="preserve"> desarrolle los siguientes ejercicios propuestos.</w:t>
+        <w:t>Un estudiante necesita conocer cómo ha sido su rendimiento en las materias del actual semestre de su carrera.  Con base en esa hipótesis desarrolle los siguientes ejercicios propuestos.</w:t>
       </w:r>
     </w:p>
     <w:p>
@@ -3287,7 +2553,6 @@
       <w:r>
         <w:t xml:space="preserve">Cree una lista de diccionarios en la cual pida al usuario el nombre de cada materia y las 4 notas que obtuvo durante el curso (Cada materia y sus notas, conforman un diccionario que tiene dos campos: </w:t>
       </w:r>
-      <w:proofErr w:type="spellStart"/>
       <w:r>
         <w:rPr>
           <w:b/>
@@ -3295,7 +2560,6 @@
         </w:rPr>
         <w:t>nombreMateria</w:t>
       </w:r>
-      <w:proofErr w:type="spellEnd"/>
       <w:r>
         <w:t xml:space="preserve"> y </w:t>
       </w:r>

</xml_diff>